<commit_message>
adding file for pull
</commit_message>
<xml_diff>
--- a/GitTraining.docx
+++ b/GitTraining.docx
@@ -1916,6 +1916,12 @@
         </w:rPr>
         <w:t>git log --oneline</w:t>
       </w:r>
+      <w:r>
+        <w:rPr>
+          <w:lang w:val="en-US"/>
+        </w:rPr>
+        <w:t xml:space="preserve"> ( | wc -l )</w:t>
+      </w:r>
     </w:p>
     <w:p>
       <w:pPr>
@@ -1967,9 +1973,608 @@
           <w:lang w:val="en-US"/>
         </w:rPr>
         <w:t>More statistics can be checked from github webpage</w:t>
+      </w:r>
+    </w:p>
+    <w:p>
+      <w:pPr>
+        <w:pStyle w:val="Heading2"/>
+      </w:pPr>
+      <w:r>
+        <w:t>git show HEAD</w:t>
+      </w:r>
+      <w:r>
+        <w:t>/ (sha)</w:t>
+      </w:r>
+    </w:p>
+    <w:p>
+      <w:pPr>
+        <w:rPr>
+          <w:lang w:val="en-US"/>
+        </w:rPr>
+      </w:pPr>
+      <w:r>
+        <w:rPr>
+          <w:lang w:val="en-US"/>
+        </w:rPr>
+        <w:t>git show HEAD (HEAD~1 shows the previous one, head shows this one)</w:t>
+      </w:r>
+    </w:p>
+    <w:p>
+      <w:pPr>
+        <w:rPr>
+          <w:lang w:val="en-US"/>
+        </w:rPr>
+      </w:pPr>
+      <w:r>
+        <w:rPr>
+          <w:lang w:val="en-US"/>
+        </w:rPr>
+        <w:t xml:space="preserve">git log --oneline (take one of the sha code to use below. It’s something like </w:t>
+      </w:r>
+      <w:r>
+        <w:rPr>
+          <w:rFonts w:ascii="Lucida Console" w:hAnsi="Lucida Console" w:cs="Lucida Console"/>
+          <w:color w:val="BFBF00"/>
+          <w:sz w:val="18"/>
+          <w:szCs w:val="18"/>
+        </w:rPr>
+        <w:t>e46820d</w:t>
+      </w:r>
+      <w:r>
+        <w:rPr>
+          <w:lang w:val="en-US"/>
+        </w:rPr>
+        <w:t>)</w:t>
+      </w:r>
+    </w:p>
+    <w:p>
+      <w:pPr>
+        <w:rPr>
+          <w:lang w:val="en-US"/>
+        </w:rPr>
+      </w:pPr>
+      <w:r>
+        <w:rPr>
+          <w:lang w:val="en-US"/>
+        </w:rPr>
+        <w:t xml:space="preserve">git show </w:t>
+      </w:r>
+      <w:r>
+        <w:rPr>
+          <w:rFonts w:ascii="Lucida Console" w:hAnsi="Lucida Console" w:cs="Lucida Console"/>
+          <w:color w:val="BFBF00"/>
+          <w:sz w:val="18"/>
+          <w:szCs w:val="18"/>
+        </w:rPr>
+        <w:t>e46820d</w:t>
+      </w:r>
+      <w:r>
+        <w:rPr>
+          <w:rFonts w:ascii="Lucida Console" w:hAnsi="Lucida Console" w:cs="Lucida Console"/>
+          <w:color w:val="BFBF00"/>
+          <w:sz w:val="18"/>
+          <w:szCs w:val="18"/>
+        </w:rPr>
+        <w:t xml:space="preserve"> </w:t>
+      </w:r>
+      <w:r>
+        <w:rPr>
+          <w:lang w:val="en-US"/>
+        </w:rPr>
+        <w:t>(</w:t>
+      </w:r>
+      <w:r>
+        <w:rPr>
+          <w:lang w:val="en-US"/>
+        </w:rPr>
+        <w:t>shows the requested commit details</w:t>
+      </w:r>
+      <w:r>
+        <w:rPr>
+          <w:lang w:val="en-US"/>
+        </w:rPr>
+        <w:t>)</w:t>
+      </w:r>
+    </w:p>
+    <w:p>
+      <w:pPr>
+        <w:pStyle w:val="Heading2"/>
+      </w:pPr>
+      <w:r>
+        <w:t>git remote</w:t>
+      </w:r>
+    </w:p>
+    <w:p>
+      <w:pPr>
+        <w:rPr>
+          <w:lang w:val="en-US"/>
+        </w:rPr>
+      </w:pPr>
+      <w:r>
+        <w:rPr>
+          <w:lang w:val="en-US"/>
+        </w:rPr>
+        <w:t>git remote (shows the name of origin)</w:t>
+      </w:r>
+    </w:p>
+    <w:p>
+      <w:pPr>
+        <w:rPr>
+          <w:lang w:val="en-US"/>
+        </w:rPr>
+      </w:pPr>
+      <w:r>
+        <w:rPr>
+          <w:lang w:val="en-US"/>
+        </w:rPr>
+        <w:t>git remote -v (-v shows the URL of the origin for fetch and push)</w:t>
+      </w:r>
+    </w:p>
+    <w:p>
+      <w:pPr>
+        <w:pStyle w:val="Heading2"/>
+      </w:pPr>
+      <w:r>
+        <w:t xml:space="preserve">GIT Protocols </w:t>
+      </w:r>
+    </w:p>
+    <w:p>
+      <w:pPr>
+        <w:pStyle w:val="ListParagraph"/>
+        <w:numPr>
+          <w:ilvl w:val="0"/>
+          <w:numId w:val="1"/>
+        </w:numPr>
+        <w:rPr>
+          <w:lang w:val="en-US"/>
+        </w:rPr>
+      </w:pPr>
+      <w:r>
+        <w:rPr>
+          <w:lang w:val="en-US"/>
+        </w:rPr>
+        <w:t>http</w:t>
+      </w:r>
+      <w:r>
+        <w:rPr>
+          <w:lang w:val="en-US"/>
+        </w:rPr>
+        <w:t>(s)</w:t>
+      </w:r>
+      <w:r>
+        <w:rPr>
+          <w:lang w:val="en-US"/>
+        </w:rPr>
+        <w:t>&gt; 80/443</w:t>
+      </w:r>
+      <w:r>
+        <w:rPr>
+          <w:lang w:val="en-US"/>
+        </w:rPr>
+        <w:t xml:space="preserve"> &gt; </w:t>
+      </w:r>
+      <w:r>
+        <w:rPr>
+          <w:color w:val="00B0F0"/>
+          <w:lang w:val="en-US"/>
+        </w:rPr>
+        <w:t>http(s)://</w:t>
+      </w:r>
+      <w:r>
+        <w:rPr>
+          <w:lang w:val="en-US"/>
+        </w:rPr>
+        <w:t>github.com/ekoceko/</w:t>
+      </w:r>
+      <w:r>
+        <w:rPr>
+          <w:lang w:val="en-US"/>
+        </w:rPr>
+        <w:t>Training.git</w:t>
+      </w:r>
+      <w:r>
+        <w:rPr>
+          <w:lang w:val="en-US"/>
+        </w:rPr>
+        <w:t xml:space="preserve"> &gt; Read-write, pass auth, firewall friendly</w:t>
+      </w:r>
+    </w:p>
+    <w:p>
+      <w:pPr>
+        <w:pStyle w:val="ListParagraph"/>
+        <w:numPr>
+          <w:ilvl w:val="0"/>
+          <w:numId w:val="1"/>
+        </w:numPr>
+        <w:rPr>
+          <w:lang w:val="en-US"/>
+        </w:rPr>
+      </w:pPr>
+      <w:r>
+        <w:rPr>
+          <w:lang w:val="en-US"/>
+        </w:rPr>
+        <w:t xml:space="preserve">git &gt; 9418 &gt; </w:t>
+      </w:r>
+      <w:r>
+        <w:rPr>
+          <w:color w:val="00B0F0"/>
+          <w:lang w:val="en-US"/>
+        </w:rPr>
+        <w:t>git://</w:t>
+      </w:r>
+      <w:r>
+        <w:rPr>
+          <w:lang w:val="en-US"/>
+        </w:rPr>
+        <w:t>github.com/ekoceko/</w:t>
+      </w:r>
+      <w:r>
+        <w:rPr>
+          <w:lang w:val="en-US"/>
+        </w:rPr>
+        <w:t>Training.git</w:t>
+      </w:r>
+      <w:r>
+        <w:rPr>
+          <w:lang w:val="en-US"/>
+        </w:rPr>
+        <w:t xml:space="preserve"> &gt; Read-only, Anonymous only</w:t>
+      </w:r>
+    </w:p>
+    <w:p>
+      <w:pPr>
+        <w:pStyle w:val="ListParagraph"/>
+        <w:numPr>
+          <w:ilvl w:val="0"/>
+          <w:numId w:val="1"/>
+        </w:numPr>
+        <w:rPr>
+          <w:lang w:val="en-US"/>
+        </w:rPr>
+      </w:pPr>
+      <w:r>
+        <w:rPr>
+          <w:lang w:val="en-US"/>
+        </w:rPr>
+        <w:t xml:space="preserve">ssh &gt; 22 &gt; </w:t>
+      </w:r>
+      <w:r>
+        <w:rPr>
+          <w:color w:val="00B0F0"/>
+          <w:lang w:val="en-US"/>
+        </w:rPr>
+        <w:t xml:space="preserve">git@ </w:t>
+      </w:r>
+      <w:r>
+        <w:rPr>
+          <w:lang w:val="en-US"/>
+        </w:rPr>
+        <w:t>github.com:</w:t>
+      </w:r>
+      <w:r>
+        <w:rPr>
+          <w:lang w:val="en-US"/>
+        </w:rPr>
+        <w:t>ekoceko/</w:t>
+      </w:r>
+      <w:r>
+        <w:rPr>
+          <w:lang w:val="en-US"/>
+        </w:rPr>
+        <w:t>Training.git</w:t>
+      </w:r>
+      <w:r>
+        <w:rPr>
+          <w:lang w:val="en-US"/>
+        </w:rPr>
+        <w:t xml:space="preserve"> &gt; Read-write, SSH key for auth</w:t>
+      </w:r>
+    </w:p>
+    <w:p>
+      <w:pPr>
+        <w:pStyle w:val="ListParagraph"/>
+        <w:numPr>
+          <w:ilvl w:val="0"/>
+          <w:numId w:val="1"/>
+        </w:numPr>
+        <w:rPr>
+          <w:lang w:val="en-US"/>
+        </w:rPr>
+      </w:pPr>
+      <w:r>
+        <w:rPr>
+          <w:lang w:val="en-US"/>
+        </w:rPr>
+        <w:t xml:space="preserve">file &gt; n/a &gt; </w:t>
+      </w:r>
+      <w:r>
+        <w:rPr>
+          <w:lang w:val="en-US"/>
+        </w:rPr>
+        <w:t>/c/GitTraining/Training</w:t>
+      </w:r>
+      <w:r>
+        <w:rPr>
+          <w:lang w:val="en-US"/>
+        </w:rPr>
+        <w:t xml:space="preserve"> &gt; Read-write, local only</w:t>
+      </w:r>
+    </w:p>
+    <w:p>
+      <w:pPr>
+        <w:pStyle w:val="Heading2"/>
+      </w:pPr>
+      <w:r>
+        <w:t>branches and tags</w:t>
+      </w:r>
+    </w:p>
+    <w:p>
+      <w:pPr>
+        <w:rPr>
+          <w:lang w:val="en-US"/>
+        </w:rPr>
+      </w:pPr>
+      <w:r>
+        <w:rPr>
+          <w:lang w:val="en-US"/>
+        </w:rPr>
+        <w:t>git branch (displays all local branches)</w:t>
+      </w:r>
+    </w:p>
+    <w:p>
+      <w:pPr>
+        <w:rPr>
+          <w:lang w:val="en-US"/>
+        </w:rPr>
+      </w:pPr>
+      <w:r>
+        <w:rPr>
+          <w:lang w:val="en-US"/>
+        </w:rPr>
+        <w:t>git branch -r (displays remote branches)</w:t>
+      </w:r>
+    </w:p>
+    <w:p>
+      <w:pPr>
+        <w:rPr>
+          <w:lang w:val="en-US"/>
+        </w:rPr>
+      </w:pPr>
+      <w:r>
+        <w:rPr>
+          <w:lang w:val="en-US"/>
+        </w:rPr>
+        <w:t>git tag (displays tags)</w:t>
+      </w:r>
+    </w:p>
+    <w:p>
+      <w:pPr>
+        <w:pStyle w:val="Heading2"/>
+      </w:pPr>
+      <w:r>
+        <w:lastRenderedPageBreak/>
+        <w:t>fetching from repository</w:t>
+      </w:r>
+      <w:r>
+        <w:t xml:space="preserve"> (git remote -v &amp; git fetch)</w:t>
+      </w:r>
+    </w:p>
+    <w:p>
+      <w:pPr>
+        <w:pStyle w:val="ListParagraph"/>
+        <w:numPr>
+          <w:ilvl w:val="0"/>
+          <w:numId w:val="7"/>
+        </w:numPr>
+        <w:rPr>
+          <w:lang w:val="en-US"/>
+        </w:rPr>
+      </w:pPr>
+      <w:r>
+        <w:rPr>
+          <w:lang w:val="en-US"/>
+        </w:rPr>
+        <w:t>first, switch to first folder without remote connection</w:t>
+      </w:r>
+    </w:p>
+    <w:p>
+      <w:pPr>
+        <w:rPr>
+          <w:lang w:val="en-US"/>
+        </w:rPr>
+      </w:pPr>
+      <w:r>
+        <w:rPr>
+          <w:lang w:val="en-US"/>
+        </w:rPr>
+        <w:t>mkdir gittestdir2</w:t>
+      </w:r>
+    </w:p>
+    <w:p>
+      <w:pPr>
+        <w:rPr>
+          <w:lang w:val="en-US"/>
+        </w:rPr>
+      </w:pPr>
+      <w:r>
+        <w:rPr>
+          <w:lang w:val="en-US"/>
+        </w:rPr>
+        <w:t>cd “PathToThisFolder”/</w:t>
+      </w:r>
+      <w:r>
+        <w:rPr>
+          <w:lang w:val="en-US"/>
+        </w:rPr>
+        <w:t>gittestdir</w:t>
+      </w:r>
+      <w:r>
+        <w:rPr>
+          <w:lang w:val="en-US"/>
+        </w:rPr>
+        <w:t>2</w:t>
+      </w:r>
+    </w:p>
+    <w:p>
+      <w:pPr>
+        <w:rPr>
+          <w:lang w:val="en-US"/>
+        </w:rPr>
+      </w:pPr>
+      <w:r>
+        <w:rPr>
+          <w:lang w:val="en-US"/>
+        </w:rPr>
+        <w:t>git init</w:t>
+      </w:r>
+    </w:p>
+    <w:p>
+      <w:pPr>
+        <w:rPr>
+          <w:lang w:val="en-US"/>
+        </w:rPr>
+      </w:pPr>
+      <w:r>
+        <w:rPr>
+          <w:lang w:val="en-US"/>
+        </w:rPr>
+        <w:t xml:space="preserve">git remote -v (see that there is </w:t>
       </w:r>
       <w:bookmarkStart w:id="0" w:name="_GoBack"/>
       <w:bookmarkEnd w:id="0"/>
+      <w:r>
+        <w:rPr>
+          <w:lang w:val="en-US"/>
+        </w:rPr>
+        <w:t>no remote for this folder)</w:t>
+      </w:r>
+    </w:p>
+    <w:p>
+      <w:pPr>
+        <w:pStyle w:val="ListParagraph"/>
+        <w:numPr>
+          <w:ilvl w:val="0"/>
+          <w:numId w:val="7"/>
+        </w:numPr>
+        <w:rPr>
+          <w:lang w:val="en-US"/>
+        </w:rPr>
+      </w:pPr>
+      <w:r>
+        <w:rPr>
+          <w:lang w:val="en-US"/>
+        </w:rPr>
+        <w:t xml:space="preserve">Manually copy content of </w:t>
+      </w:r>
+      <w:r>
+        <w:rPr>
+          <w:lang w:val="en-US"/>
+        </w:rPr>
+        <w:t>GitTraining</w:t>
+      </w:r>
+      <w:r>
+        <w:rPr>
+          <w:lang w:val="en-US"/>
+        </w:rPr>
+        <w:t xml:space="preserve"> to gittestdir2</w:t>
+      </w:r>
+    </w:p>
+    <w:p>
+      <w:pPr>
+        <w:pStyle w:val="ListParagraph"/>
+        <w:numPr>
+          <w:ilvl w:val="0"/>
+          <w:numId w:val="7"/>
+        </w:numPr>
+        <w:rPr>
+          <w:lang w:val="en-US"/>
+        </w:rPr>
+      </w:pPr>
+      <w:r>
+        <w:rPr>
+          <w:lang w:val="en-US"/>
+        </w:rPr>
+        <w:t>Add a new file to GitTraining remote repository, commit and push.</w:t>
+      </w:r>
+    </w:p>
+    <w:p>
+      <w:pPr>
+        <w:pStyle w:val="ListParagraph"/>
+        <w:numPr>
+          <w:ilvl w:val="0"/>
+          <w:numId w:val="7"/>
+        </w:numPr>
+        <w:rPr>
+          <w:lang w:val="en-US"/>
+        </w:rPr>
+      </w:pPr>
+      <w:r>
+        <w:rPr>
+          <w:lang w:val="en-US"/>
+        </w:rPr>
+        <w:t>Switch back to gittestdir2 again and continue</w:t>
+      </w:r>
+    </w:p>
+    <w:p>
+      <w:pPr>
+        <w:rPr>
+          <w:lang w:val="en-US"/>
+        </w:rPr>
+      </w:pPr>
+      <w:r>
+        <w:rPr>
+          <w:lang w:val="en-US"/>
+        </w:rPr>
+        <w:t xml:space="preserve">git remote add origin </w:t>
+      </w:r>
+      <w:hyperlink r:id="rId11" w:history="1">
+        <w:r>
+          <w:rPr>
+            <w:rStyle w:val="Hyperlink"/>
+            <w:lang w:val="en-US"/>
+          </w:rPr>
+          <w:t>https://github.com/ekoceko/Training.git</w:t>
+        </w:r>
+      </w:hyperlink>
+      <w:r>
+        <w:rPr>
+          <w:lang w:val="en-US"/>
+        </w:rPr>
+        <w:t xml:space="preserve"> (adds remote address)</w:t>
+      </w:r>
+    </w:p>
+    <w:p>
+      <w:pPr>
+        <w:rPr>
+          <w:lang w:val="en-US"/>
+        </w:rPr>
+      </w:pPr>
+      <w:r>
+        <w:rPr>
+          <w:lang w:val="en-US"/>
+        </w:rPr>
+        <w:t>git fetch (gets remote changes, but not merged right now)</w:t>
+      </w:r>
+    </w:p>
+    <w:p>
+      <w:pPr>
+        <w:rPr>
+          <w:lang w:val="en-US"/>
+        </w:rPr>
+      </w:pPr>
+      <w:r>
+        <w:rPr>
+          <w:lang w:val="en-US"/>
+        </w:rPr>
+        <w:t>git merge origin/master</w:t>
+      </w:r>
+      <w:r>
+        <w:rPr>
+          <w:lang w:val="en-US"/>
+        </w:rPr>
+        <w:t xml:space="preserve"> (merges the changes with the local copy) </w:t>
+      </w:r>
     </w:p>
     <w:p>
       <w:pPr>
@@ -2156,7 +2761,7 @@
   <w:abstractNum w:abstractNumId="1" w15:restartNumberingAfterBreak="0">
     <w:nsid w:val="3D66252E"/>
     <w:multiLevelType w:val="hybridMultilevel"/>
-    <w:tmpl w:val="374CB710"/>
+    <w:tmpl w:val="C3D6A240"/>
     <w:lvl w:ilvl="0" w:tplc="041F0001">
       <w:start w:val="1"/>
       <w:numFmt w:val="bullet"/>
@@ -2354,6 +2959,119 @@
     </w:lvl>
   </w:abstractNum>
   <w:abstractNum w:abstractNumId="3" w15:restartNumberingAfterBreak="0">
+    <w:nsid w:val="59931875"/>
+    <w:multiLevelType w:val="hybridMultilevel"/>
+    <w:tmpl w:val="DC8A5386"/>
+    <w:lvl w:ilvl="0" w:tplc="041F0001">
+      <w:start w:val="1"/>
+      <w:numFmt w:val="bullet"/>
+      <w:lvlText w:val=""/>
+      <w:lvlJc w:val="left"/>
+      <w:pPr>
+        <w:ind w:left="720" w:hanging="360"/>
+      </w:pPr>
+      <w:rPr>
+        <w:rFonts w:ascii="Symbol" w:hAnsi="Symbol" w:hint="default"/>
+      </w:rPr>
+    </w:lvl>
+    <w:lvl w:ilvl="1" w:tplc="041F0003" w:tentative="1">
+      <w:start w:val="1"/>
+      <w:numFmt w:val="bullet"/>
+      <w:lvlText w:val="o"/>
+      <w:lvlJc w:val="left"/>
+      <w:pPr>
+        <w:ind w:left="1440" w:hanging="360"/>
+      </w:pPr>
+      <w:rPr>
+        <w:rFonts w:ascii="Courier New" w:hAnsi="Courier New" w:cs="Courier New" w:hint="default"/>
+      </w:rPr>
+    </w:lvl>
+    <w:lvl w:ilvl="2" w:tplc="041F0005" w:tentative="1">
+      <w:start w:val="1"/>
+      <w:numFmt w:val="bullet"/>
+      <w:lvlText w:val=""/>
+      <w:lvlJc w:val="left"/>
+      <w:pPr>
+        <w:ind w:left="2160" w:hanging="360"/>
+      </w:pPr>
+      <w:rPr>
+        <w:rFonts w:ascii="Wingdings" w:hAnsi="Wingdings" w:hint="default"/>
+      </w:rPr>
+    </w:lvl>
+    <w:lvl w:ilvl="3" w:tplc="041F0001" w:tentative="1">
+      <w:start w:val="1"/>
+      <w:numFmt w:val="bullet"/>
+      <w:lvlText w:val=""/>
+      <w:lvlJc w:val="left"/>
+      <w:pPr>
+        <w:ind w:left="2880" w:hanging="360"/>
+      </w:pPr>
+      <w:rPr>
+        <w:rFonts w:ascii="Symbol" w:hAnsi="Symbol" w:hint="default"/>
+      </w:rPr>
+    </w:lvl>
+    <w:lvl w:ilvl="4" w:tplc="041F0003" w:tentative="1">
+      <w:start w:val="1"/>
+      <w:numFmt w:val="bullet"/>
+      <w:lvlText w:val="o"/>
+      <w:lvlJc w:val="left"/>
+      <w:pPr>
+        <w:ind w:left="3600" w:hanging="360"/>
+      </w:pPr>
+      <w:rPr>
+        <w:rFonts w:ascii="Courier New" w:hAnsi="Courier New" w:cs="Courier New" w:hint="default"/>
+      </w:rPr>
+    </w:lvl>
+    <w:lvl w:ilvl="5" w:tplc="041F0005" w:tentative="1">
+      <w:start w:val="1"/>
+      <w:numFmt w:val="bullet"/>
+      <w:lvlText w:val=""/>
+      <w:lvlJc w:val="left"/>
+      <w:pPr>
+        <w:ind w:left="4320" w:hanging="360"/>
+      </w:pPr>
+      <w:rPr>
+        <w:rFonts w:ascii="Wingdings" w:hAnsi="Wingdings" w:hint="default"/>
+      </w:rPr>
+    </w:lvl>
+    <w:lvl w:ilvl="6" w:tplc="041F0001" w:tentative="1">
+      <w:start w:val="1"/>
+      <w:numFmt w:val="bullet"/>
+      <w:lvlText w:val=""/>
+      <w:lvlJc w:val="left"/>
+      <w:pPr>
+        <w:ind w:left="5040" w:hanging="360"/>
+      </w:pPr>
+      <w:rPr>
+        <w:rFonts w:ascii="Symbol" w:hAnsi="Symbol" w:hint="default"/>
+      </w:rPr>
+    </w:lvl>
+    <w:lvl w:ilvl="7" w:tplc="041F0003" w:tentative="1">
+      <w:start w:val="1"/>
+      <w:numFmt w:val="bullet"/>
+      <w:lvlText w:val="o"/>
+      <w:lvlJc w:val="left"/>
+      <w:pPr>
+        <w:ind w:left="5760" w:hanging="360"/>
+      </w:pPr>
+      <w:rPr>
+        <w:rFonts w:ascii="Courier New" w:hAnsi="Courier New" w:cs="Courier New" w:hint="default"/>
+      </w:rPr>
+    </w:lvl>
+    <w:lvl w:ilvl="8" w:tplc="041F0005" w:tentative="1">
+      <w:start w:val="1"/>
+      <w:numFmt w:val="bullet"/>
+      <w:lvlText w:val=""/>
+      <w:lvlJc w:val="left"/>
+      <w:pPr>
+        <w:ind w:left="6480" w:hanging="360"/>
+      </w:pPr>
+      <w:rPr>
+        <w:rFonts w:ascii="Wingdings" w:hAnsi="Wingdings" w:hint="default"/>
+      </w:rPr>
+    </w:lvl>
+  </w:abstractNum>
+  <w:abstractNum w:abstractNumId="4" w15:restartNumberingAfterBreak="0">
     <w:nsid w:val="68932527"/>
     <w:multiLevelType w:val="hybridMultilevel"/>
     <w:tmpl w:val="1D66452A"/>
@@ -2496,7 +3214,7 @@
       </w:pPr>
     </w:lvl>
   </w:abstractNum>
-  <w:abstractNum w:abstractNumId="4" w15:restartNumberingAfterBreak="0">
+  <w:abstractNum w:abstractNumId="5" w15:restartNumberingAfterBreak="0">
     <w:nsid w:val="736F4D31"/>
     <w:multiLevelType w:val="hybridMultilevel"/>
     <w:tmpl w:val="D3D8BCD0"/>
@@ -2590,13 +3308,13 @@
     <w:abstractNumId w:val="0"/>
   </w:num>
   <w:num w:numId="3">
-    <w:abstractNumId w:val="3"/>
+    <w:abstractNumId w:val="4"/>
   </w:num>
   <w:num w:numId="4">
     <w:abstractNumId w:val="2"/>
   </w:num>
   <w:num w:numId="5">
-    <w:abstractNumId w:val="4"/>
+    <w:abstractNumId w:val="5"/>
   </w:num>
   <w:num w:numId="6">
     <w:abstractNumId w:val="2"/>
@@ -2627,6 +3345,9 @@
     <w:lvlOverride w:ilvl="8">
       <w:startOverride w:val="1"/>
     </w:lvlOverride>
+  </w:num>
+  <w:num w:numId="7">
+    <w:abstractNumId w:val="3"/>
   </w:num>
 </w:numbering>
 </file>

</xml_diff>

<commit_message>
updated training and ignore file
</commit_message>
<xml_diff>
--- a/GitTraining.docx
+++ b/GitTraining.docx
@@ -2651,8 +2651,6 @@
         </w:rPr>
         <w:t>If pull does not work, you should set an upstream with the below command. Normally, clone command automatically sets the upstream branch</w:t>
       </w:r>
-      <w:bookmarkStart w:id="0" w:name="_GoBack"/>
-      <w:bookmarkEnd w:id="0"/>
     </w:p>
     <w:p>
       <w:pPr>
@@ -2713,10 +2711,537 @@
     </w:p>
     <w:p>
       <w:pPr>
-        <w:rPr>
-          <w:lang w:val="en-US"/>
-        </w:rPr>
-      </w:pPr>
+        <w:pStyle w:val="Heading2"/>
+      </w:pPr>
+      <w:r>
+        <w:t>git push</w:t>
+      </w:r>
+    </w:p>
+    <w:p>
+      <w:pPr>
+        <w:rPr>
+          <w:lang w:val="en-US"/>
+        </w:rPr>
+      </w:pPr>
+      <w:r>
+        <w:rPr>
+          <w:lang w:val="en-US"/>
+        </w:rPr>
+        <w:t>vi README.txt (open our temp file and add some lines)</w:t>
+      </w:r>
+    </w:p>
+    <w:p>
+      <w:pPr>
+        <w:rPr>
+          <w:lang w:val="en-US"/>
+        </w:rPr>
+      </w:pPr>
+      <w:r>
+        <w:rPr>
+          <w:lang w:val="en-US"/>
+        </w:rPr>
+        <w:t>git commit -am “update to be pushed” (add a comment and commit all the modified files with -a modifier. You don’t need to use git add -u beforehand if you use this version of commit)</w:t>
+      </w:r>
+    </w:p>
+    <w:p>
+      <w:pPr>
+        <w:rPr>
+          <w:lang w:val="en-US"/>
+        </w:rPr>
+      </w:pPr>
+      <w:r>
+        <w:rPr>
+          <w:lang w:val="en-US"/>
+        </w:rPr>
+        <w:t>git status (see that your branch is ahead of the remote)</w:t>
+      </w:r>
+    </w:p>
+    <w:p>
+      <w:pPr>
+        <w:rPr>
+          <w:lang w:val="en-US"/>
+        </w:rPr>
+      </w:pPr>
+      <w:r>
+        <w:rPr>
+          <w:lang w:val="en-US"/>
+        </w:rPr>
+        <w:t>git push (git sends files to remote)</w:t>
+      </w:r>
+    </w:p>
+    <w:p>
+      <w:pPr>
+        <w:rPr>
+          <w:lang w:val="en-US"/>
+        </w:rPr>
+      </w:pPr>
+      <w:r>
+        <w:rPr>
+          <w:lang w:val="en-US"/>
+        </w:rPr>
+        <w:lastRenderedPageBreak/>
+        <w:t>git remote -v (shows the remote folder. You can remove the remote with git remote rm origin command and add a new remote with different protocol using git remote add origin XXXX)</w:t>
+      </w:r>
+    </w:p>
+    <w:p>
+      <w:pPr>
+        <w:pStyle w:val="Heading2"/>
+      </w:pPr>
+      <w:r>
+        <w:t>git tag / -a / -s</w:t>
+      </w:r>
+      <w:r>
+        <w:t xml:space="preserve"> </w:t>
+      </w:r>
+      <w:r>
+        <w:t xml:space="preserve">/ -v </w:t>
+      </w:r>
+      <w:r>
+        <w:t>and signature config</w:t>
+      </w:r>
+    </w:p>
+    <w:p>
+      <w:pPr>
+        <w:rPr>
+          <w:lang w:val="en-US"/>
+        </w:rPr>
+      </w:pPr>
+      <w:r>
+        <w:rPr>
+          <w:lang w:val="en-US"/>
+        </w:rPr>
+        <w:t>git tag v1.0 (tag the current revision with a string like v1.0)</w:t>
+      </w:r>
+    </w:p>
+    <w:p>
+      <w:pPr>
+        <w:rPr>
+          <w:lang w:val="en-US"/>
+        </w:rPr>
+      </w:pPr>
+      <w:r>
+        <w:rPr>
+          <w:lang w:val="en-US"/>
+        </w:rPr>
+        <w:t>git tag (display current tags)</w:t>
+      </w:r>
+    </w:p>
+    <w:p>
+      <w:pPr>
+        <w:rPr>
+          <w:lang w:val="en-US"/>
+        </w:rPr>
+      </w:pPr>
+      <w:r>
+        <w:rPr>
+          <w:lang w:val="en-US"/>
+        </w:rPr>
+        <w:t>git tag -a v1.0_with_message (opens up a text editor to enter a message)</w:t>
+      </w:r>
+    </w:p>
+    <w:p>
+      <w:pPr>
+        <w:pStyle w:val="ListParagraph"/>
+        <w:numPr>
+          <w:ilvl w:val="0"/>
+          <w:numId w:val="7"/>
+        </w:numPr>
+        <w:rPr>
+          <w:lang w:val="en-US"/>
+        </w:rPr>
+      </w:pPr>
+      <w:r>
+        <w:rPr>
+          <w:lang w:val="en-US"/>
+        </w:rPr>
+        <w:t>you need to generate a key if you want to use signature with tags</w:t>
+      </w:r>
+    </w:p>
+    <w:p>
+      <w:pPr>
+        <w:rPr>
+          <w:lang w:val="en-US"/>
+        </w:rPr>
+      </w:pPr>
+      <w:r>
+        <w:rPr>
+          <w:lang w:val="en-US"/>
+        </w:rPr>
+        <w:t>gpg --gen-key</w:t>
+      </w:r>
+      <w:r>
+        <w:rPr>
+          <w:lang w:val="en-US"/>
+        </w:rPr>
+        <w:t xml:space="preserve"> (follow the instructions to generate a key. Remember to record the passphrase)</w:t>
+      </w:r>
+    </w:p>
+    <w:p>
+      <w:pPr>
+        <w:rPr>
+          <w:lang w:val="en-US"/>
+        </w:rPr>
+      </w:pPr>
+      <w:r>
+        <w:rPr>
+          <w:lang w:val="en-US"/>
+        </w:rPr>
+        <w:t>gpg --list-keys</w:t>
+      </w:r>
+      <w:r>
+        <w:rPr>
+          <w:lang w:val="en-US"/>
+        </w:rPr>
+        <w:t xml:space="preserve"> (get the key from pub row XXXXX/ThisIsSigninKey Date. It is something like this</w:t>
+      </w:r>
+      <w:r>
+        <w:rPr>
+          <w:lang w:val="en-US"/>
+        </w:rPr>
+        <w:t xml:space="preserve"> EB5CB724</w:t>
+      </w:r>
+      <w:r>
+        <w:rPr>
+          <w:lang w:val="en-US"/>
+        </w:rPr>
+        <w:t>)</w:t>
+      </w:r>
+    </w:p>
+    <w:p>
+      <w:pPr>
+        <w:rPr>
+          <w:lang w:val="en-US"/>
+        </w:rPr>
+      </w:pPr>
+      <w:r>
+        <w:rPr>
+          <w:lang w:val="en-US"/>
+        </w:rPr>
+        <w:t>git config --global user.signingkey 0A46826A</w:t>
+      </w:r>
+      <w:r>
+        <w:rPr>
+          <w:lang w:val="en-US"/>
+        </w:rPr>
+        <w:t xml:space="preserve"> (set the key you just get)</w:t>
+      </w:r>
+    </w:p>
+    <w:p>
+      <w:pPr>
+        <w:rPr>
+          <w:lang w:val="en-US"/>
+        </w:rPr>
+      </w:pPr>
+      <w:r>
+        <w:rPr>
+          <w:lang w:val="en-US"/>
+        </w:rPr>
+        <w:t>git tag -s v1.0_signed (</w:t>
+      </w:r>
+      <w:r>
+        <w:rPr>
+          <w:lang w:val="en-US"/>
+        </w:rPr>
+        <w:t>tag the version and sign it. Enter passphrase when prompted</w:t>
+      </w:r>
+      <w:r>
+        <w:rPr>
+          <w:lang w:val="en-US"/>
+        </w:rPr>
+        <w:t>)</w:t>
+      </w:r>
+    </w:p>
+    <w:p>
+      <w:pPr>
+        <w:rPr>
+          <w:lang w:val="en-US"/>
+        </w:rPr>
+      </w:pPr>
+      <w:r>
+        <w:rPr>
+          <w:lang w:val="en-US"/>
+        </w:rPr>
+        <w:t>git tag -v v1.0_with_message (-v tries to verify but system cannot because it was not signed)</w:t>
+      </w:r>
+    </w:p>
+    <w:p>
+      <w:pPr>
+        <w:rPr>
+          <w:lang w:val="en-US"/>
+        </w:rPr>
+      </w:pPr>
+      <w:r>
+        <w:rPr>
+          <w:lang w:val="en-US"/>
+        </w:rPr>
+        <w:t>git tag -v v1.0_signed (you will see that signature is ok and it was signed)</w:t>
+      </w:r>
+    </w:p>
+    <w:p>
+      <w:pPr>
+        <w:rPr>
+          <w:lang w:val="en-US"/>
+        </w:rPr>
+      </w:pPr>
+      <w:r>
+        <w:rPr>
+          <w:lang w:val="en-US"/>
+        </w:rPr>
+        <w:t>git push --tags (tags are not pushed by default. After this command, the tags will be created on github and you will be able to see them)</w:t>
+      </w:r>
+    </w:p>
+    <w:p>
+      <w:pPr>
+        <w:pStyle w:val="Heading2"/>
+      </w:pPr>
+      <w:r>
+        <w:t>add git alias</w:t>
+      </w:r>
+    </w:p>
+    <w:p>
+      <w:pPr>
+        <w:rPr>
+          <w:lang w:val="en-US"/>
+        </w:rPr>
+      </w:pPr>
+      <w:r>
+        <w:rPr>
+          <w:lang w:val="en-US"/>
+        </w:rPr>
+        <w:t>git log --graph --oneline --all --decorate (too long to type)</w:t>
+      </w:r>
+    </w:p>
+    <w:p>
+      <w:pPr>
+        <w:rPr>
+          <w:lang w:val="en-US"/>
+        </w:rPr>
+      </w:pPr>
+      <w:r>
+        <w:rPr>
+          <w:lang w:val="en-US"/>
+        </w:rPr>
+        <w:t>git config --global alias.</w:t>
+      </w:r>
+      <w:r>
+        <w:rPr>
+          <w:b/>
+          <w:lang w:val="en-US"/>
+        </w:rPr>
+        <w:t>lgs</w:t>
+      </w:r>
+      <w:r>
+        <w:rPr>
+          <w:lang w:val="en-US"/>
+        </w:rPr>
+        <w:t xml:space="preserve"> "log --graph --oneline --all --decorate"</w:t>
+      </w:r>
+      <w:r>
+        <w:rPr>
+          <w:lang w:val="en-US"/>
+        </w:rPr>
+        <w:t xml:space="preserve"> (give a name to alias and type all the commands and parameters you want to use, omitting the first git)</w:t>
+      </w:r>
+    </w:p>
+    <w:p>
+      <w:pPr>
+        <w:rPr>
+          <w:lang w:val="en-US"/>
+        </w:rPr>
+      </w:pPr>
+      <w:r>
+        <w:rPr>
+          <w:lang w:val="en-US"/>
+        </w:rPr>
+        <w:t>git config --global --list</w:t>
+      </w:r>
+      <w:r>
+        <w:rPr>
+          <w:lang w:val="en-US"/>
+        </w:rPr>
+        <w:t xml:space="preserve"> (see that your config</w:t>
+      </w:r>
+      <w:r>
+        <w:rPr>
+          <w:lang w:val="en-US"/>
+        </w:rPr>
+        <w:t xml:space="preserve"> is added</w:t>
+      </w:r>
+      <w:r>
+        <w:rPr>
+          <w:lang w:val="en-US"/>
+        </w:rPr>
+        <w:t>)</w:t>
+      </w:r>
+    </w:p>
+    <w:p>
+      <w:pPr>
+        <w:pStyle w:val="Heading2"/>
+      </w:pPr>
+      <w:r>
+        <w:t>git branch</w:t>
+      </w:r>
+    </w:p>
+    <w:p>
+      <w:pPr>
+        <w:rPr>
+          <w:lang w:val="en-US"/>
+        </w:rPr>
+      </w:pPr>
+      <w:r>
+        <w:rPr>
+          <w:lang w:val="en-US"/>
+        </w:rPr>
+        <w:t>git branch testbranch</w:t>
+      </w:r>
+      <w:r>
+        <w:rPr>
+          <w:lang w:val="en-US"/>
+        </w:rPr>
+        <w:t xml:space="preserve"> (create a branch)</w:t>
+      </w:r>
+    </w:p>
+    <w:p>
+      <w:pPr>
+        <w:rPr>
+          <w:lang w:val="en-US"/>
+        </w:rPr>
+      </w:pPr>
+      <w:r>
+        <w:rPr>
+          <w:lang w:val="en-US"/>
+        </w:rPr>
+        <w:t>git checkout testbranch</w:t>
+      </w:r>
+      <w:r>
+        <w:rPr>
+          <w:lang w:val="en-US"/>
+        </w:rPr>
+        <w:t xml:space="preserve"> (switch to that branch)</w:t>
+      </w:r>
+    </w:p>
+    <w:p>
+      <w:pPr>
+        <w:rPr>
+          <w:lang w:val="en-US"/>
+        </w:rPr>
+      </w:pPr>
+      <w:r>
+        <w:rPr>
+          <w:lang w:val="en-US"/>
+        </w:rPr>
+        <w:t>git lgs (check logs, test the alias also)</w:t>
+      </w:r>
+    </w:p>
+    <w:p>
+      <w:pPr>
+        <w:rPr>
+          <w:lang w:val="en-US"/>
+        </w:rPr>
+      </w:pPr>
+      <w:r>
+        <w:rPr>
+          <w:lang w:val="en-US"/>
+        </w:rPr>
+        <w:t>echo "adding a line for branch test" &gt;&gt; README.txt</w:t>
+      </w:r>
+      <w:r>
+        <w:rPr>
+          <w:lang w:val="en-US"/>
+        </w:rPr>
+        <w:t xml:space="preserve"> (just to make a change, add a line)</w:t>
+      </w:r>
+    </w:p>
+    <w:p>
+      <w:pPr>
+        <w:rPr>
+          <w:lang w:val="en-US"/>
+        </w:rPr>
+      </w:pPr>
+      <w:r>
+        <w:rPr>
+          <w:lang w:val="en-US"/>
+        </w:rPr>
+        <w:t>git commit -am "added files to the branch"</w:t>
+      </w:r>
+      <w:r>
+        <w:rPr>
+          <w:lang w:val="en-US"/>
+        </w:rPr>
+        <w:t xml:space="preserve"> (stage and commit files to the branch)</w:t>
+      </w:r>
+    </w:p>
+    <w:p>
+      <w:pPr>
+        <w:rPr>
+          <w:lang w:val="en-US"/>
+        </w:rPr>
+      </w:pPr>
+      <w:r>
+        <w:rPr>
+          <w:lang w:val="en-US"/>
+        </w:rPr>
+        <w:t>git lgs (see that branch points to the HEAD but the master points to HEAD~1 after commit)</w:t>
+      </w:r>
+    </w:p>
+    <w:p>
+      <w:pPr>
+        <w:rPr>
+          <w:lang w:val="en-US"/>
+        </w:rPr>
+      </w:pPr>
+      <w:r>
+        <w:rPr>
+          <w:lang w:val="en-US"/>
+        </w:rPr>
+        <w:t>git checkout master (switch to master again)</w:t>
+      </w:r>
+    </w:p>
+    <w:p>
+      <w:pPr>
+        <w:rPr>
+          <w:lang w:val="en-US"/>
+        </w:rPr>
+      </w:pPr>
+      <w:r>
+        <w:rPr>
+          <w:lang w:val="en-US"/>
+        </w:rPr>
+        <w:t>git lgs (see that master points to HEAD~1 since we haven’t merged anything with master)</w:t>
+      </w:r>
+    </w:p>
+    <w:p>
+      <w:pPr>
+        <w:pStyle w:val="ListParagraph"/>
+        <w:numPr>
+          <w:ilvl w:val="0"/>
+          <w:numId w:val="7"/>
+        </w:numPr>
+        <w:rPr>
+          <w:lang w:val="en-US"/>
+        </w:rPr>
+      </w:pPr>
+      <w:r>
+        <w:rPr>
+          <w:lang w:val="en-US"/>
+        </w:rPr>
+        <w:t>create another branch from a previous commit and apply an imaginary fix</w:t>
+      </w:r>
+    </w:p>
+    <w:p>
+      <w:pPr>
+        <w:rPr>
+          <w:lang w:val="en-US"/>
+        </w:rPr>
+      </w:pPr>
+      <w:r>
+        <w:rPr>
+          <w:lang w:val="en-US"/>
+        </w:rPr>
+        <w:t xml:space="preserve">git branch fix </w:t>
+      </w:r>
+      <w:bookmarkStart w:id="0" w:name="_GoBack"/>
+      <w:bookmarkEnd w:id="0"/>
     </w:p>
     <w:sectPr>
       <w:pgSz w:w="11906" w:h="16838"/>
@@ -3096,7 +3621,7 @@
   <w:abstractNum w:abstractNumId="3" w15:restartNumberingAfterBreak="0">
     <w:nsid w:val="59931875"/>
     <w:multiLevelType w:val="hybridMultilevel"/>
-    <w:tmpl w:val="9118BF12"/>
+    <w:tmpl w:val="6F9E85AC"/>
     <w:lvl w:ilvl="0" w:tplc="041F0001">
       <w:start w:val="1"/>
       <w:numFmt w:val="bullet"/>
@@ -4062,6 +4587,15 @@
       <w:szCs w:val="24"/>
     </w:rPr>
   </w:style>
+  <w:style w:type="paragraph" w:styleId="NoSpacing">
+    <w:name w:val="No Spacing"/>
+    <w:uiPriority w:val="1"/>
+    <w:qFormat/>
+    <w:rsid w:val="00D53399"/>
+    <w:pPr>
+      <w:spacing w:after="0" w:line="240" w:lineRule="auto"/>
+    </w:pPr>
+  </w:style>
 </w:styles>
 </file>
 

</xml_diff>